<commit_message>
Updated Implemented Features & removed old version
</commit_message>
<xml_diff>
--- a/Implemented Features.docx
+++ b/Implemented Features.docx
@@ -547,7 +547,16 @@
         </w:drawing>
       </w:r>
       <w:r>
-        <w:t>This is the main menu that appears when the game is launched. It allows for the player to start playing the game by clicking the “Start” button, or they are able to exit from the game sending them back into Android using the “Exit” button. While in the main menu the player character will be visable and the background will be moving. This allows for a seemsless transition from the menu to the game.</w:t>
+        <w:t>The</w:t>
+      </w:r>
+      <w:r>
+        <w:t xml:space="preserve"> main menu appears when the game is launched. </w:t>
+      </w:r>
+      <w:r>
+        <w:t>While in the main menu, the player character will be visible, and the background will be moving, allowing for a seamless transition from the menu to the game. It allows for the player to start playing the game by clicking the "Start" button, or they are able to exit from the game sending them back into Android using the "Exit" button</w:t>
+      </w:r>
+      <w:r>
+        <w:t>.</w:t>
       </w:r>
     </w:p>
     <w:p>
@@ -620,7 +629,49 @@
     </w:p>
     <w:p>
       <w:r>
-        <w:t>The game screen when launched displayed the game.The buttons used to control the game are transparent but vissable. This allows for the player to easily understand where the buttons are to play the game.</w:t>
+        <w:t>The game screen</w:t>
+      </w:r>
+      <w:r>
+        <w:t>,</w:t>
+      </w:r>
+      <w:r>
+        <w:t xml:space="preserve"> when launched</w:t>
+      </w:r>
+      <w:r>
+        <w:t>,</w:t>
+      </w:r>
+      <w:r>
+        <w:t xml:space="preserve"> </w:t>
+      </w:r>
+      <w:r>
+        <w:t>displays</w:t>
+      </w:r>
+      <w:r>
+        <w:t xml:space="preserve"> the game.</w:t>
+      </w:r>
+      <w:r>
+        <w:t xml:space="preserve"> </w:t>
+      </w:r>
+      <w:r>
+        <w:t>The buttons used to control the game are transparent but vis</w:t>
+      </w:r>
+      <w:r>
+        <w:t>i</w:t>
+      </w:r>
+      <w:r>
+        <w:t>ble</w:t>
+      </w:r>
+      <w:r>
+        <w:t>, allowing</w:t>
+      </w:r>
+      <w:r>
+        <w:t xml:space="preserve"> the player to </w:t>
+      </w:r>
+      <w:r>
+        <w:t>understand where the buttons are to play the game easily</w:t>
+      </w:r>
+      <w:r>
+        <w:t>.</w:t>
       </w:r>
     </w:p>
     <w:p/>
@@ -696,10 +747,64 @@
     </w:p>
     <w:p>
       <w:r>
-        <w:t xml:space="preserve">This screen is displayed when the player dies. This occurs if the player colides with any of the enemys, the flying enemy projectile or the landmine. This screen shows the score that the player revieved last round. This screen allows for the player to restart the game by clicking the “Restart” button, or </w:t>
-      </w:r>
-      <w:r>
-        <w:t>exit from the game sending them back into Android using the “Exit” button.</w:t>
+        <w:t xml:space="preserve">This screen is displayed when the player dies. </w:t>
+      </w:r>
+      <w:r>
+        <w:t>The death screen</w:t>
+      </w:r>
+      <w:r>
+        <w:t xml:space="preserve"> occurs if the player co</w:t>
+      </w:r>
+      <w:r>
+        <w:t>l</w:t>
+      </w:r>
+      <w:r>
+        <w:t>lides with any enem</w:t>
+      </w:r>
+      <w:r>
+        <w:t>ie</w:t>
+      </w:r>
+      <w:r>
+        <w:t xml:space="preserve">s, the flying enemy projectile or the landmine. This screen shows the score that the player </w:t>
+      </w:r>
+      <w:r>
+        <w:t>received</w:t>
+      </w:r>
+      <w:r>
+        <w:t xml:space="preserve"> last round. This screen allows the player to restart the game by clicking the </w:t>
+      </w:r>
+      <w:r>
+        <w:t>"</w:t>
+      </w:r>
+      <w:r>
+        <w:t>Restart</w:t>
+      </w:r>
+      <w:r>
+        <w:t>"</w:t>
+      </w:r>
+      <w:r>
+        <w:t xml:space="preserve"> button or </w:t>
+      </w:r>
+      <w:r>
+        <w:t>exit from the game</w:t>
+      </w:r>
+      <w:r>
+        <w:t>,</w:t>
+      </w:r>
+      <w:r>
+        <w:t xml:space="preserve"> sending them back into Android using the </w:t>
+      </w:r>
+      <w:r>
+        <w:t>"</w:t>
+      </w:r>
+      <w:r>
+        <w:t>Exit</w:t>
+      </w:r>
+      <w:r>
+        <w:t>"</w:t>
+      </w:r>
+      <w:r>
+        <w:t xml:space="preserve"> button.</w:t>
       </w:r>
     </w:p>
     <w:p>
@@ -772,7 +877,31 @@
     </w:p>
     <w:p>
       <w:r>
-        <w:t>Throughout the game the background, forground, and ground move at varining speeds. This allows for a parallax effect to be given to the game. The backgrounds such as the sun and the sky do not move fast in comparison to the ground and the foregroud.</w:t>
+        <w:t>Th</w:t>
+      </w:r>
+      <w:r>
+        <w:t xml:space="preserve">e background, forground, and ground move at varining speeds throughout the game, </w:t>
+      </w:r>
+      <w:r>
+        <w:t xml:space="preserve"> allow</w:t>
+      </w:r>
+      <w:r>
+        <w:t>ing</w:t>
+      </w:r>
+      <w:r>
+        <w:t xml:space="preserve"> for a parallax effect to be given to the game. The backgrounds such as the sun and the sky do not move fast </w:t>
+      </w:r>
+      <w:r>
+        <w:t>compared</w:t>
+      </w:r>
+      <w:r>
+        <w:t xml:space="preserve"> to the ground and the foregrou</w:t>
+      </w:r>
+      <w:r>
+        <w:t>n</w:t>
+      </w:r>
+      <w:r>
+        <w:t>d.</w:t>
       </w:r>
       <w:r>
         <w:br/>
@@ -917,7 +1046,7 @@
           </mc:Choice>
           <mc:Fallback>
             <w:pict>
-              <v:rect w14:anchorId="1CAB43C3" id="Rectangle 7" o:spid="_x0000_s1026" style="position:absolute;margin-left:312.8pt;margin-top:2pt;width:29pt;height:20.8pt;z-index:251667456;visibility:visible;mso-wrap-style:square;mso-wrap-distance-left:9pt;mso-wrap-distance-top:0;mso-wrap-distance-right:9pt;mso-wrap-distance-bottom:0;mso-position-horizontal:absolute;mso-position-horizontal-relative:text;mso-position-vertical:absolute;mso-position-vertical-relative:text;v-text-anchor:middle" o:gfxdata="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" filled="f" strokecolor="#0070c0" strokeweight="3pt"/>
+              <v:rect w14:anchorId="4BF83E59" id="Rectangle 7" o:spid="_x0000_s1026" style="position:absolute;margin-left:312.8pt;margin-top:2pt;width:29pt;height:20.8pt;z-index:251667456;visibility:visible;mso-wrap-style:square;mso-wrap-distance-left:9pt;mso-wrap-distance-top:0;mso-wrap-distance-right:9pt;mso-wrap-distance-bottom:0;mso-position-horizontal:absolute;mso-position-horizontal-relative:text;mso-position-vertical:absolute;mso-position-vertical-relative:text;v-text-anchor:middle" o:gfxdata="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" filled="f" strokecolor="#0070c0" strokeweight="3pt"/>
             </w:pict>
           </mc:Fallback>
         </mc:AlternateContent>
@@ -988,10 +1117,31 @@
     </w:p>
     <w:p>
       <w:r>
-        <w:t xml:space="preserve">The pause feature allows the player to pause to game when required. It is available by clickign the pause button in the top middle of the screen when playing the game, as highlighted in blue on the image to the right. This features stops all features of the game and makes the music quiter. In the pause menu the player is able to start the game again by clicking the “Start” button, </w:t>
-      </w:r>
-      <w:r>
-        <w:t>or exit from the game sending them back into Android using the “Exit” button.</w:t>
+        <w:t xml:space="preserve">The pause feature allows the player to pause </w:t>
+      </w:r>
+      <w:r>
+        <w:t>the</w:t>
+      </w:r>
+      <w:r>
+        <w:t xml:space="preserve"> game when required. </w:t>
+      </w:r>
+      <w:r>
+        <w:t>The pause menu</w:t>
+      </w:r>
+      <w:r>
+        <w:t xml:space="preserve"> is available by clicki</w:t>
+      </w:r>
+      <w:r>
+        <w:t>ng</w:t>
+      </w:r>
+      <w:r>
+        <w:t xml:space="preserve"> the pause button in the top middle of the screen when playing the game, as highlighted in blue on the image to the right. </w:t>
+      </w:r>
+      <w:r>
+        <w:t>In the pause menu the player is able to start the game again by clicking the "Start" button, or exit from the game sending them back into Android using the "Exit" button. This feature stops all features of the game and makes the music quieter</w:t>
+      </w:r>
+      <w:r>
+        <w:t>.</w:t>
       </w:r>
     </w:p>
     <w:p>
@@ -1004,7 +1154,28 @@
     </w:p>
     <w:p>
       <w:r>
-        <w:t>The sounds that where added to the game are generic dying sound that is played whenever an actor is killed and a shooting sound that is played whenever the play shoots. I chose to now add any more sounds such as the actors moving due to the game having too many sounds playing at the same time.</w:t>
+        <w:t>The sounds that were added to the game are</w:t>
+      </w:r>
+      <w:r>
+        <w:t>;</w:t>
+      </w:r>
+      <w:r>
+        <w:t xml:space="preserve"> </w:t>
+      </w:r>
+      <w:r>
+        <w:t xml:space="preserve">a </w:t>
+      </w:r>
+      <w:r>
+        <w:t>generic dying sound that is played whenever an actor is killed</w:t>
+      </w:r>
+      <w:r>
+        <w:t xml:space="preserve"> and a</w:t>
+      </w:r>
+      <w:r>
+        <w:t xml:space="preserve"> shooting sound that is played whenever the play shoots. I chose </w:t>
+      </w:r>
+      <w:r>
+        <w:t>not to add any more sounds such as the actors moving due to the game having too many sounds playing simultaneously</w:t>
       </w:r>
     </w:p>
     <w:p>
@@ -1017,7 +1188,55 @@
     </w:p>
     <w:p>
       <w:r>
-        <w:t>Different looping music was added depedning on the scene. When the game is started a background menu music is playing, when the player transitions to playing the game the background music changed to to signinify that the game has started. When the player is in the death screen another looping track is played that is a simmilar track to the gameplay music but slowed down, piched down, and has had the drums removed.</w:t>
+        <w:t>Different looping music was added depe</w:t>
+      </w:r>
+      <w:r>
+        <w:t>nd</w:t>
+      </w:r>
+      <w:r>
+        <w:t>ing on the scene. When the game is started</w:t>
+      </w:r>
+      <w:r>
+        <w:t>,</w:t>
+      </w:r>
+      <w:r>
+        <w:t xml:space="preserve"> a background menu music is playing</w:t>
+      </w:r>
+      <w:r>
+        <w:t>;</w:t>
+      </w:r>
+      <w:r>
+        <w:t xml:space="preserve"> when the player transitions to playing the game</w:t>
+      </w:r>
+      <w:r>
+        <w:t>,</w:t>
+      </w:r>
+      <w:r>
+        <w:t xml:space="preserve"> the background music change</w:t>
+      </w:r>
+      <w:r>
+        <w:t>s</w:t>
+      </w:r>
+      <w:r>
+        <w:t xml:space="preserve"> to signify that the game has </w:t>
+      </w:r>
+      <w:r>
+        <w:t>begun</w:t>
+      </w:r>
+      <w:r>
+        <w:t>. When the player is in the death screen</w:t>
+      </w:r>
+      <w:r>
+        <w:t>,</w:t>
+      </w:r>
+      <w:r>
+        <w:t xml:space="preserve"> another looping track is played that is a similar track to the gameplay music but slowed down, pi</w:t>
+      </w:r>
+      <w:r>
+        <w:t>t</w:t>
+      </w:r>
+      <w:r>
+        <w:t>ched down, and has had the drums removed.</w:t>
       </w:r>
     </w:p>
     <w:p>
@@ -1107,7 +1326,43 @@
         <w:rPr>
           <w:noProof/>
         </w:rPr>
-        <w:t>By using the top button on the left of the screen the player is able to jump. This allows the play to jump over actors as well as shoot the flying enemy if they aim perfectly and shoot at the correct time. This action is an arc style jump much like the Super Mario games.</w:t>
+        <w:t>By using the top button on the left of the screen</w:t>
+      </w:r>
+      <w:r>
+        <w:rPr>
+          <w:noProof/>
+        </w:rPr>
+        <w:t>, the player can</w:t>
+      </w:r>
+      <w:r>
+        <w:rPr>
+          <w:noProof/>
+        </w:rPr>
+        <w:t xml:space="preserve"> jump. This allows the play to jump over actors a</w:t>
+      </w:r>
+      <w:r>
+        <w:rPr>
+          <w:noProof/>
+        </w:rPr>
+        <w:t>nd</w:t>
+      </w:r>
+      <w:r>
+        <w:rPr>
+          <w:noProof/>
+        </w:rPr>
+        <w:t xml:space="preserve"> shoot the flying enemy if they aim perfectly and shoot at the correct time. This action is an arc style jump</w:t>
+      </w:r>
+      <w:r>
+        <w:rPr>
+          <w:noProof/>
+        </w:rPr>
+        <w:t>,</w:t>
+      </w:r>
+      <w:r>
+        <w:rPr>
+          <w:noProof/>
+        </w:rPr>
+        <w:t xml:space="preserve"> much like the Super Mario games.</w:t>
       </w:r>
     </w:p>
     <w:p>
@@ -1201,7 +1456,31 @@
         <w:rPr>
           <w:noProof/>
         </w:rPr>
-        <w:t>Landmines are placed randomly through the game. These add another level of difficulty to the game. They are able to removed if the player shoots them. The player is able to also jump over the landmines.</w:t>
+        <w:t>Landmines are placed randomly through</w:t>
+      </w:r>
+      <w:r>
+        <w:rPr>
+          <w:noProof/>
+        </w:rPr>
+        <w:t>out</w:t>
+      </w:r>
+      <w:r>
+        <w:rPr>
+          <w:noProof/>
+        </w:rPr>
+        <w:t xml:space="preserve"> the game. These add another level of difficulty to the game. They are able to </w:t>
+      </w:r>
+      <w:r>
+        <w:rPr>
+          <w:noProof/>
+        </w:rPr>
+        <w:t xml:space="preserve">be </w:t>
+      </w:r>
+      <w:r>
+        <w:rPr>
+          <w:noProof/>
+        </w:rPr>
+        <w:t>removed if the player shoots them. The player is able to also jump over the landmines.</w:t>
       </w:r>
     </w:p>
     <w:p>
@@ -1289,7 +1568,31 @@
         <w:rPr>
           <w:noProof/>
         </w:rPr>
-        <w:t>The flying enemy is one of the two enemies in the game. The flying enemy moves above the player and drops bombs on the player. These bombs are able to be dodged if the player moves out of the way in time. The flying enemy is able to be shot by the player if the player gets behind the enemy and shoots right at the top of the jump arc. This enemy spawns on the left side of the screen and moves right.</w:t>
+        <w:t xml:space="preserve">The flying enemy is one of the two enemies in the game. The flying enemy moves above the player and drops bombs on the player. These bombs </w:t>
+      </w:r>
+      <w:r>
+        <w:rPr>
+          <w:noProof/>
+        </w:rPr>
+        <w:t>can</w:t>
+      </w:r>
+      <w:r>
+        <w:rPr>
+          <w:noProof/>
+        </w:rPr>
+        <w:t xml:space="preserve"> be dodged if the player moves out of the way in time. The flying enemy </w:t>
+      </w:r>
+      <w:r>
+        <w:rPr>
+          <w:noProof/>
+        </w:rPr>
+        <w:t>can</w:t>
+      </w:r>
+      <w:r>
+        <w:rPr>
+          <w:noProof/>
+        </w:rPr>
+        <w:t xml:space="preserve"> be shot by the player if the player gets behind the enemy and shoots right at the top of the jump arc. This enemy spawns on the left side of the screen and moves right.</w:t>
       </w:r>
     </w:p>
     <w:p>
@@ -1457,7 +1760,80 @@
     </w:p>
     <w:p>
       <w:r>
-        <w:t xml:space="preserve">The score system is a way for the player to keep track of how well they are doing in game. It increases over time allowing the player to slowly gain score without having to kill each enemy. The score by 25, 50, and 100 if they kill the landmine, walking enemy, and flying enemy respectivley. The players final score is displayed on the completion screen when the player has died. </w:t>
+        <w:t>The scor</w:t>
+      </w:r>
+      <w:r>
+        <w:t>ing</w:t>
+      </w:r>
+      <w:r>
+        <w:t xml:space="preserve"> system </w:t>
+      </w:r>
+      <w:r>
+        <w:t>allows</w:t>
+      </w:r>
+      <w:r>
+        <w:t xml:space="preserve"> the player to keep track of how well they are doing in</w:t>
+      </w:r>
+      <w:r>
+        <w:t>-</w:t>
+      </w:r>
+      <w:r>
+        <w:t>game. It increases over time</w:t>
+      </w:r>
+      <w:r>
+        <w:t>,</w:t>
+      </w:r>
+      <w:r>
+        <w:t xml:space="preserve"> allowing the player to </w:t>
+      </w:r>
+      <w:r>
+        <w:t>gain score without having to kill each enemy slowl</w:t>
+      </w:r>
+      <w:r>
+        <w:t>y. The score by 25, 50, and 100 if they kill the landmine, walking enemy, and flying enemy</w:t>
+      </w:r>
+      <w:r>
+        <w:t>,</w:t>
+      </w:r>
+      <w:r>
+        <w:t xml:space="preserve"> respectiv</w:t>
+      </w:r>
+      <w:r>
+        <w:t>el</w:t>
+      </w:r>
+      <w:r>
+        <w:t>y. The player</w:t>
+      </w:r>
+      <w:r>
+        <w:t>'</w:t>
+      </w:r>
+      <w:r>
+        <w:t xml:space="preserve">s final score is displayed on the completion screen when the player has died. </w:t>
+      </w:r>
+    </w:p>
+    <w:p>
+      <w:pPr>
+        <w:pStyle w:val="Heading1"/>
+      </w:pPr>
+      <w:r>
+        <w:t>Game Speed</w:t>
+      </w:r>
+    </w:p>
+    <w:p>
+      <w:r>
+        <w:t xml:space="preserve">The speed at which the terrain moves gets faster over time. This is done to give </w:t>
+      </w:r>
+      <w:r>
+        <w:t>the player a greater sense of speed,</w:t>
+      </w:r>
+      <w:r>
+        <w:t xml:space="preserve"> making things seem faster. The landmine </w:t>
+      </w:r>
+      <w:r>
+        <w:t>moves faster as the ground speed becomes faster, making them harder to dodge or shoot; This raises the game'</w:t>
+      </w:r>
+      <w:r>
+        <w:t>s difficulty as time progresses.</w:t>
       </w:r>
     </w:p>
     <w:sectPr>

</xml_diff>